<commit_message>
Added basic layout for the lessons page. Added javascript functionality to filter the lesson videos. Added CSS styles.
</commit_message>
<xml_diff>
--- a/project/W04 Project Proposal.docx
+++ b/project/W04 Project Proposal.docx
@@ -58,7 +58,25 @@
           <w:b/>
           <w:bCs/>
         </w:rPr>
-        <w:t xml:space="preserve"> For Beginners.</w:t>
+        <w:t xml:space="preserve"> </w:t>
+      </w:r>
+      <w:proofErr w:type="gramStart"/>
+      <w:r>
+        <w:rPr>
+          <w:rFonts w:ascii="Times New Roman" w:hAnsi="Times New Roman" w:cs="Times New Roman"/>
+          <w:b/>
+          <w:bCs/>
+        </w:rPr>
+        <w:t>For</w:t>
+      </w:r>
+      <w:proofErr w:type="gramEnd"/>
+      <w:r>
+        <w:rPr>
+          <w:rFonts w:ascii="Times New Roman" w:hAnsi="Times New Roman" w:cs="Times New Roman"/>
+          <w:b/>
+          <w:bCs/>
+        </w:rPr>
+        <w:t xml:space="preserve"> Beginners.</w:t>
       </w:r>
     </w:p>
     <w:p>
@@ -637,14 +655,7 @@
         <w:rPr>
           <w:rFonts w:ascii="Times New Roman" w:hAnsi="Times New Roman" w:cs="Times New Roman"/>
         </w:rPr>
-        <w:t xml:space="preserve">Submitted form data </w:t>
-      </w:r>
-      <w:proofErr w:type="spellStart"/>
-      <w:r>
-        <w:rPr>
-          <w:rFonts w:ascii="Times New Roman" w:hAnsi="Times New Roman" w:cs="Times New Roman"/>
-        </w:rPr>
-        <w:t>display</w:t>
+        <w:t>Submitted form data display</w:t>
       </w:r>
       <w:r>
         <w:rPr>
@@ -656,14 +667,7 @@
         <w:rPr>
           <w:rFonts w:ascii="Times New Roman" w:hAnsi="Times New Roman" w:cs="Times New Roman"/>
         </w:rPr>
-        <w:t>ed</w:t>
-      </w:r>
-      <w:proofErr w:type="spellEnd"/>
-      <w:r>
-        <w:rPr>
-          <w:rFonts w:ascii="Times New Roman" w:hAnsi="Times New Roman" w:cs="Times New Roman"/>
-        </w:rPr>
-        <w:t xml:space="preserve"> on a confirmation page.</w:t>
+        <w:t>d on a confirmation page.</w:t>
       </w:r>
     </w:p>
     <w:p>

</xml_diff>